<commit_message>
updates resume and includes docx version (2)
</commit_message>
<xml_diff>
--- a/src/public/RobertDaleSmith-resume-2020.docx
+++ b/src/public/RobertDaleSmith-resume-2020.docx
@@ -297,6 +297,8 @@
               </w:rPr>
               <w:br/>
             </w:r>
+            <w:bookmarkStart w:id="0" w:name="_GoBack"/>
+            <w:bookmarkEnd w:id="0"/>
             <w:r>
               <w:rPr>
                 <w:rFonts w:asciiTheme="minorHAnsi" w:hAnsiTheme="minorHAnsi" w:cstheme="minorHAnsi"/>
@@ -632,6 +634,16 @@
                 <w:sz w:val="21"/>
                 <w:szCs w:val="21"/>
               </w:rPr>
+              <w:t xml:space="preserve">Developer / </w:t>
+            </w:r>
+            <w:r>
+              <w:rPr>
+                <w:rFonts w:asciiTheme="minorHAnsi" w:hAnsiTheme="minorHAnsi" w:cstheme="minorHAnsi"/>
+                <w:b/>
+                <w:bCs/>
+                <w:sz w:val="21"/>
+                <w:szCs w:val="21"/>
+              </w:rPr>
               <w:t>Founder</w:t>
             </w:r>
             <w:r>
@@ -792,23 +804,13 @@
               </w:rPr>
               <w:tab/>
             </w:r>
-            <w:proofErr w:type="spellStart"/>
-            <w:r>
-              <w:rPr>
-                <w:rFonts w:asciiTheme="minorHAnsi" w:hAnsiTheme="minorHAnsi" w:cstheme="minorHAnsi"/>
-                <w:sz w:val="21"/>
-                <w:szCs w:val="21"/>
-              </w:rPr>
-              <w:t>Houston</w:t>
-            </w:r>
-            <w:proofErr w:type="spellEnd"/>
-            <w:r>
-              <w:rPr>
-                <w:rFonts w:asciiTheme="minorHAnsi" w:hAnsiTheme="minorHAnsi" w:cstheme="minorHAnsi"/>
-                <w:sz w:val="21"/>
-                <w:szCs w:val="21"/>
-              </w:rPr>
-              <w:t>, Texas</w:t>
+            <w:r>
+              <w:rPr>
+                <w:rFonts w:asciiTheme="minorHAnsi" w:hAnsiTheme="minorHAnsi" w:cstheme="minorHAnsi"/>
+                <w:sz w:val="21"/>
+                <w:szCs w:val="21"/>
+              </w:rPr>
+              <w:t>Houston, Texas</w:t>
             </w:r>
             <w:r>
               <w:rPr>
@@ -849,6 +851,16 @@
                 <w:szCs w:val="18"/>
               </w:rPr>
               <w:br/>
+            </w:r>
+            <w:r>
+              <w:rPr>
+                <w:rFonts w:asciiTheme="minorHAnsi" w:hAnsiTheme="minorHAnsi"/>
+                <w:b/>
+                <w:bCs/>
+                <w:sz w:val="21"/>
+                <w:szCs w:val="21"/>
+              </w:rPr>
+              <w:t xml:space="preserve">Tech / </w:t>
             </w:r>
             <w:r>
               <w:rPr>
@@ -1408,8 +1420,6 @@
               <w:br/>
               <w:t>- Phi Theta Kappa</w:t>
             </w:r>
-            <w:bookmarkStart w:id="0" w:name="_GoBack"/>
-            <w:bookmarkEnd w:id="0"/>
           </w:p>
         </w:tc>
       </w:tr>
@@ -2224,7 +2234,7 @@
 </file>
 
 <file path=customXml/itemProps1.xml><?xml version="1.0" encoding="utf-8"?>
-<ds:datastoreItem xmlns:ds="http://schemas.openxmlformats.org/officeDocument/2006/customXml" ds:itemID="{186FB102-27F6-F94B-8A1B-64D2ACDBE98D}">
+<ds:datastoreItem xmlns:ds="http://schemas.openxmlformats.org/officeDocument/2006/customXml" ds:itemID="{DF795903-887B-044E-B0F6-D2A2E38DC20F}">
   <ds:schemaRefs>
     <ds:schemaRef ds:uri="http://schemas.openxmlformats.org/officeDocument/2006/bibliography"/>
   </ds:schemaRefs>

</xml_diff>

<commit_message>
updates resume and includes docx version (3)
</commit_message>
<xml_diff>
--- a/src/public/RobertDaleSmith-resume-2020.docx
+++ b/src/public/RobertDaleSmith-resume-2020.docx
@@ -18,8 +18,8 @@
         <w:tblLook w:val="04A0" w:firstRow="1" w:lastRow="0" w:firstColumn="1" w:lastColumn="0" w:noHBand="0" w:noVBand="1"/>
       </w:tblPr>
       <w:tblGrid>
-        <w:gridCol w:w="8020"/>
-        <w:gridCol w:w="2682"/>
+        <w:gridCol w:w="7658"/>
+        <w:gridCol w:w="3044"/>
       </w:tblGrid>
       <w:tr>
         <w:trPr>
@@ -100,27 +100,77 @@
                 <w:sz w:val="20"/>
                 <w:szCs w:val="20"/>
               </w:rPr>
+              <w:t>linkedin</w:t>
+            </w:r>
+            <w:r>
+              <w:rPr>
+                <w:rFonts w:asciiTheme="minorHAnsi" w:hAnsiTheme="minorHAnsi"/>
+                <w:b/>
+                <w:bCs/>
+                <w:sz w:val="20"/>
+                <w:szCs w:val="20"/>
+              </w:rPr>
+              <w:t>.com/</w:t>
+            </w:r>
+            <w:r>
+              <w:rPr>
+                <w:rFonts w:asciiTheme="minorHAnsi" w:hAnsiTheme="minorHAnsi"/>
+                <w:b/>
+                <w:bCs/>
+                <w:sz w:val="20"/>
+                <w:szCs w:val="20"/>
+              </w:rPr>
+              <w:t>in/</w:t>
+            </w:r>
+            <w:r>
+              <w:rPr>
+                <w:rFonts w:asciiTheme="minorHAnsi" w:hAnsiTheme="minorHAnsi"/>
+                <w:b/>
+                <w:bCs/>
+                <w:sz w:val="20"/>
+                <w:szCs w:val="20"/>
+              </w:rPr>
+              <w:t>RobertDaleSmith</w:t>
+            </w:r>
+            <w:r>
+              <w:rPr>
+                <w:rFonts w:asciiTheme="minorHAnsi" w:hAnsiTheme="minorHAnsi"/>
+                <w:b/>
+                <w:bCs/>
+                <w:sz w:val="20"/>
+                <w:szCs w:val="20"/>
+              </w:rPr>
+              <w:br/>
+            </w:r>
+            <w:r>
+              <w:rPr>
+                <w:rFonts w:asciiTheme="minorHAnsi" w:hAnsiTheme="minorHAnsi"/>
+                <w:b/>
+                <w:bCs/>
+                <w:sz w:val="20"/>
+                <w:szCs w:val="20"/>
+              </w:rPr>
+              <w:t>github.com/RobertDaleSmith</w:t>
+            </w:r>
+            <w:r>
+              <w:rPr>
+                <w:rFonts w:asciiTheme="minorHAnsi" w:hAnsiTheme="minorHAnsi"/>
+                <w:b/>
+                <w:bCs/>
+                <w:sz w:val="20"/>
+                <w:szCs w:val="20"/>
+              </w:rPr>
+              <w:br/>
+            </w:r>
+            <w:r>
+              <w:rPr>
+                <w:rFonts w:asciiTheme="minorHAnsi" w:hAnsiTheme="minorHAnsi"/>
+                <w:b/>
+                <w:bCs/>
+                <w:sz w:val="20"/>
+                <w:szCs w:val="20"/>
+              </w:rPr>
               <w:t>robert@robertdalesmith.com</w:t>
-            </w:r>
-            <w:r>
-              <w:rPr>
-                <w:rFonts w:asciiTheme="minorHAnsi" w:hAnsiTheme="minorHAnsi"/>
-                <w:b/>
-                <w:bCs/>
-                <w:sz w:val="20"/>
-                <w:szCs w:val="20"/>
-              </w:rPr>
-              <w:br/>
-            </w:r>
-            <w:r>
-              <w:rPr>
-                <w:rFonts w:asciiTheme="minorHAnsi" w:hAnsiTheme="minorHAnsi"/>
-                <w:b/>
-                <w:bCs/>
-                <w:sz w:val="20"/>
-                <w:szCs w:val="20"/>
-              </w:rPr>
-              <w:t>github.com/RobertDaleSmith</w:t>
             </w:r>
             <w:r>
               <w:rPr>
@@ -171,7 +221,7 @@
     <w:tbl>
       <w:tblPr>
         <w:tblStyle w:val="TableGrid"/>
-        <w:tblW w:w="10805" w:type="dxa"/>
+        <w:tblW w:w="10820" w:type="dxa"/>
         <w:tblInd w:w="-640" w:type="dxa"/>
         <w:tblBorders>
           <w:top w:val="none" w:sz="0" w:space="0" w:color="auto"/>
@@ -184,16 +234,16 @@
         <w:tblLook w:val="04A0" w:firstRow="1" w:lastRow="0" w:firstColumn="1" w:lastColumn="0" w:noHBand="0" w:noVBand="1"/>
       </w:tblPr>
       <w:tblGrid>
-        <w:gridCol w:w="5402"/>
-        <w:gridCol w:w="5403"/>
+        <w:gridCol w:w="5409"/>
+        <w:gridCol w:w="5411"/>
       </w:tblGrid>
       <w:tr>
         <w:trPr>
-          <w:trHeight w:val="10070"/>
+          <w:trHeight w:val="9989"/>
         </w:trPr>
         <w:tc>
           <w:tcPr>
-            <w:tcW w:w="10805" w:type="dxa"/>
+            <w:tcW w:w="10820" w:type="dxa"/>
             <w:gridSpan w:val="2"/>
           </w:tcPr>
           <w:p>
@@ -243,7 +293,23 @@
                 <w:sz w:val="20"/>
                 <w:szCs w:val="20"/>
               </w:rPr>
-              <w:t>When I’m not biking, I’m building cool stuff.</w:t>
+              <w:t xml:space="preserve">When I’m not biking, I’m building </w:t>
+            </w:r>
+            <w:r>
+              <w:rPr>
+                <w:rFonts w:asciiTheme="majorHAnsi" w:hAnsiTheme="majorHAnsi" w:cstheme="majorHAnsi"/>
+                <w:sz w:val="20"/>
+                <w:szCs w:val="20"/>
+              </w:rPr>
+              <w:t>the future</w:t>
+            </w:r>
+            <w:r>
+              <w:rPr>
+                <w:rFonts w:asciiTheme="majorHAnsi" w:hAnsiTheme="majorHAnsi" w:cstheme="majorHAnsi"/>
+                <w:sz w:val="20"/>
+                <w:szCs w:val="20"/>
+              </w:rPr>
+              <w:t>.</w:t>
             </w:r>
             <w:r>
               <w:rPr>
@@ -297,8 +363,6 @@
               </w:rPr>
               <w:br/>
             </w:r>
-            <w:bookmarkStart w:id="0" w:name="_GoBack"/>
-            <w:bookmarkEnd w:id="0"/>
             <w:r>
               <w:rPr>
                 <w:rFonts w:asciiTheme="minorHAnsi" w:hAnsiTheme="minorHAnsi" w:cstheme="minorHAnsi"/>
@@ -374,6 +438,86 @@
                 <w:szCs w:val="20"/>
               </w:rPr>
               <w:t>Developed an affordable and simple SaaS product for small electronic repair service businesses to manage their team and day-to-day operations more efficiently.</w:t>
+            </w:r>
+            <w:r>
+              <w:rPr>
+                <w:rFonts w:asciiTheme="majorHAnsi" w:hAnsiTheme="majorHAnsi" w:cstheme="majorHAnsi"/>
+                <w:sz w:val="20"/>
+                <w:szCs w:val="20"/>
+              </w:rPr>
+              <w:t xml:space="preserve"> </w:t>
+            </w:r>
+            <w:r>
+              <w:rPr>
+                <w:rFonts w:asciiTheme="majorHAnsi" w:hAnsiTheme="majorHAnsi" w:cstheme="majorHAnsi"/>
+                <w:sz w:val="20"/>
+                <w:szCs w:val="20"/>
+              </w:rPr>
+              <w:t xml:space="preserve">ES6, </w:t>
+            </w:r>
+            <w:r>
+              <w:rPr>
+                <w:rFonts w:asciiTheme="majorHAnsi" w:hAnsiTheme="majorHAnsi" w:cstheme="majorHAnsi"/>
+                <w:sz w:val="20"/>
+                <w:szCs w:val="20"/>
+              </w:rPr>
+              <w:t xml:space="preserve">Webpack, </w:t>
+            </w:r>
+            <w:r>
+              <w:rPr>
+                <w:rFonts w:asciiTheme="majorHAnsi" w:hAnsiTheme="majorHAnsi" w:cstheme="majorHAnsi"/>
+                <w:sz w:val="20"/>
+                <w:szCs w:val="20"/>
+              </w:rPr>
+              <w:t xml:space="preserve">Node, React, </w:t>
+            </w:r>
+            <w:r>
+              <w:rPr>
+                <w:rFonts w:asciiTheme="majorHAnsi" w:hAnsiTheme="majorHAnsi" w:cstheme="majorHAnsi"/>
+                <w:sz w:val="20"/>
+                <w:szCs w:val="20"/>
+              </w:rPr>
+              <w:t xml:space="preserve">MySQL, </w:t>
+            </w:r>
+            <w:r>
+              <w:rPr>
+                <w:rFonts w:asciiTheme="majorHAnsi" w:hAnsiTheme="majorHAnsi" w:cstheme="majorHAnsi"/>
+                <w:sz w:val="20"/>
+                <w:szCs w:val="20"/>
+              </w:rPr>
+              <w:t>GraphQL</w:t>
+            </w:r>
+            <w:r>
+              <w:rPr>
+                <w:rFonts w:asciiTheme="majorHAnsi" w:hAnsiTheme="majorHAnsi" w:cstheme="majorHAnsi"/>
+                <w:sz w:val="20"/>
+                <w:szCs w:val="20"/>
+              </w:rPr>
+              <w:t>, SendGrid</w:t>
+            </w:r>
+            <w:r>
+              <w:rPr>
+                <w:rFonts w:asciiTheme="majorHAnsi" w:hAnsiTheme="majorHAnsi" w:cstheme="majorHAnsi"/>
+                <w:sz w:val="20"/>
+                <w:szCs w:val="20"/>
+              </w:rPr>
+              <w:t xml:space="preserve"> API</w:t>
+            </w:r>
+            <w:r>
+              <w:rPr>
+                <w:rFonts w:asciiTheme="majorHAnsi" w:hAnsiTheme="majorHAnsi" w:cstheme="majorHAnsi"/>
+                <w:sz w:val="20"/>
+                <w:szCs w:val="20"/>
+              </w:rPr>
+              <w:t>, Stripe API</w:t>
+            </w:r>
+            <w:r>
+              <w:rPr>
+                <w:rFonts w:asciiTheme="majorHAnsi" w:hAnsiTheme="majorHAnsi" w:cstheme="majorHAnsi"/>
+                <w:sz w:val="20"/>
+                <w:szCs w:val="20"/>
+              </w:rPr>
+              <w:t>.</w:t>
             </w:r>
             <w:r>
               <w:rPr>
@@ -498,6 +642,46 @@
             </w:r>
             <w:r>
               <w:rPr>
+                <w:rFonts w:asciiTheme="majorHAnsi" w:hAnsiTheme="majorHAnsi" w:cstheme="majorHAnsi"/>
+                <w:sz w:val="20"/>
+                <w:szCs w:val="20"/>
+              </w:rPr>
+              <w:t xml:space="preserve"> ES6, Node, React, MySQL, SendGrid</w:t>
+            </w:r>
+            <w:r>
+              <w:rPr>
+                <w:rFonts w:asciiTheme="majorHAnsi" w:hAnsiTheme="majorHAnsi" w:cstheme="majorHAnsi"/>
+                <w:sz w:val="20"/>
+                <w:szCs w:val="20"/>
+              </w:rPr>
+              <w:t xml:space="preserve"> API</w:t>
+            </w:r>
+            <w:r>
+              <w:rPr>
+                <w:rFonts w:asciiTheme="majorHAnsi" w:hAnsiTheme="majorHAnsi" w:cstheme="majorHAnsi"/>
+                <w:sz w:val="20"/>
+                <w:szCs w:val="20"/>
+              </w:rPr>
+              <w:t>, Stripe</w:t>
+            </w:r>
+            <w:r>
+              <w:rPr>
+                <w:rFonts w:asciiTheme="majorHAnsi" w:hAnsiTheme="majorHAnsi" w:cstheme="majorHAnsi"/>
+                <w:sz w:val="20"/>
+                <w:szCs w:val="20"/>
+              </w:rPr>
+              <w:t xml:space="preserve"> API</w:t>
+            </w:r>
+            <w:r>
+              <w:rPr>
+                <w:rFonts w:asciiTheme="majorHAnsi" w:hAnsiTheme="majorHAnsi" w:cstheme="majorHAnsi"/>
+                <w:sz w:val="20"/>
+                <w:szCs w:val="20"/>
+              </w:rPr>
+              <w:t>.</w:t>
+            </w:r>
+            <w:r>
+              <w:rPr>
                 <w:rFonts w:asciiTheme="minorHAnsi" w:hAnsiTheme="minorHAnsi"/>
                 <w:sz w:val="20"/>
                 <w:szCs w:val="20"/>
@@ -612,6 +796,30 @@
             </w:r>
             <w:r>
               <w:rPr>
+                <w:rFonts w:asciiTheme="majorHAnsi" w:hAnsiTheme="majorHAnsi" w:cstheme="majorHAnsi"/>
+                <w:sz w:val="20"/>
+                <w:szCs w:val="20"/>
+              </w:rPr>
+              <w:t xml:space="preserve"> </w:t>
+            </w:r>
+            <w:r>
+              <w:rPr>
+                <w:rFonts w:asciiTheme="majorHAnsi" w:hAnsiTheme="majorHAnsi" w:cstheme="majorHAnsi"/>
+                <w:sz w:val="20"/>
+                <w:szCs w:val="20"/>
+              </w:rPr>
+              <w:t>PHP</w:t>
+            </w:r>
+            <w:r>
+              <w:rPr>
+                <w:rFonts w:asciiTheme="majorHAnsi" w:hAnsiTheme="majorHAnsi" w:cstheme="majorHAnsi"/>
+                <w:sz w:val="20"/>
+                <w:szCs w:val="20"/>
+              </w:rPr>
+              <w:t>, Node, MongoDB, jQuery, C#.</w:t>
+            </w:r>
+            <w:r>
+              <w:rPr>
                 <w:rFonts w:asciiTheme="minorHAnsi" w:hAnsiTheme="minorHAnsi"/>
                 <w:sz w:val="20"/>
                 <w:szCs w:val="20"/>
@@ -726,6 +934,14 @@
             </w:r>
             <w:r>
               <w:rPr>
+                <w:rFonts w:asciiTheme="majorHAnsi" w:hAnsiTheme="majorHAnsi" w:cstheme="majorHAnsi"/>
+                <w:sz w:val="20"/>
+                <w:szCs w:val="20"/>
+              </w:rPr>
+              <w:t xml:space="preserve"> Java, GWT, Node, MongoDB, Browser Extensions, Azure.</w:t>
+            </w:r>
+            <w:r>
+              <w:rPr>
                 <w:rFonts w:asciiTheme="minorHAnsi" w:hAnsiTheme="minorHAnsi"/>
                 <w:sz w:val="20"/>
                 <w:szCs w:val="20"/>
@@ -888,7 +1104,25 @@
                 <w:sz w:val="21"/>
                 <w:szCs w:val="21"/>
               </w:rPr>
-              <w:t>09/2009 – 09/2010</w:t>
+              <w:t xml:space="preserve">09/2009 – </w:t>
+            </w:r>
+            <w:r>
+              <w:rPr>
+                <w:rFonts w:asciiTheme="minorHAnsi" w:hAnsiTheme="minorHAnsi" w:cstheme="minorHAnsi"/>
+                <w:sz w:val="21"/>
+                <w:szCs w:val="21"/>
+              </w:rPr>
+              <w:t>10</w:t>
+            </w:r>
+            <w:bookmarkStart w:id="0" w:name="_GoBack"/>
+            <w:bookmarkEnd w:id="0"/>
+            <w:r>
+              <w:rPr>
+                <w:rFonts w:asciiTheme="minorHAnsi" w:hAnsiTheme="minorHAnsi" w:cstheme="minorHAnsi"/>
+                <w:sz w:val="21"/>
+                <w:szCs w:val="21"/>
+              </w:rPr>
+              <w:t>/2010</w:t>
             </w:r>
             <w:r>
               <w:rPr>
@@ -949,6 +1183,14 @@
                 <w:szCs w:val="20"/>
               </w:rPr>
               <w:t>Brought in a majority of the initial customers through the design and development of a search engine optimized site and a door-to-door flier campaign that drove even more traffic to the site.</w:t>
+            </w:r>
+            <w:r>
+              <w:rPr>
+                <w:rFonts w:asciiTheme="majorHAnsi" w:hAnsiTheme="majorHAnsi" w:cstheme="majorHAnsi"/>
+                <w:sz w:val="20"/>
+                <w:szCs w:val="20"/>
+              </w:rPr>
+              <w:t xml:space="preserve"> PHP.</w:t>
             </w:r>
             <w:r>
               <w:rPr>
@@ -1000,7 +1242,47 @@
                 <w:sz w:val="21"/>
                 <w:szCs w:val="21"/>
               </w:rPr>
-              <w:t>09/2009 – 09/2010</w:t>
+              <w:t>0</w:t>
+            </w:r>
+            <w:r>
+              <w:rPr>
+                <w:rFonts w:asciiTheme="minorHAnsi" w:hAnsiTheme="minorHAnsi" w:cstheme="minorHAnsi"/>
+                <w:sz w:val="21"/>
+                <w:szCs w:val="21"/>
+              </w:rPr>
+              <w:t>8</w:t>
+            </w:r>
+            <w:r>
+              <w:rPr>
+                <w:rFonts w:asciiTheme="minorHAnsi" w:hAnsiTheme="minorHAnsi" w:cstheme="minorHAnsi"/>
+                <w:sz w:val="21"/>
+                <w:szCs w:val="21"/>
+              </w:rPr>
+              <w:t>/200</w:t>
+            </w:r>
+            <w:r>
+              <w:rPr>
+                <w:rFonts w:asciiTheme="minorHAnsi" w:hAnsiTheme="minorHAnsi" w:cstheme="minorHAnsi"/>
+                <w:sz w:val="21"/>
+                <w:szCs w:val="21"/>
+              </w:rPr>
+              <w:t>7</w:t>
+            </w:r>
+            <w:r>
+              <w:rPr>
+                <w:rFonts w:asciiTheme="minorHAnsi" w:hAnsiTheme="minorHAnsi" w:cstheme="minorHAnsi"/>
+                <w:sz w:val="21"/>
+                <w:szCs w:val="21"/>
+              </w:rPr>
+              <w:t xml:space="preserve"> – 09/2</w:t>
+            </w:r>
+            <w:r>
+              <w:rPr>
+                <w:rFonts w:asciiTheme="minorHAnsi" w:hAnsiTheme="minorHAnsi" w:cstheme="minorHAnsi"/>
+                <w:sz w:val="21"/>
+                <w:szCs w:val="21"/>
+              </w:rPr>
+              <w:t>009</w:t>
             </w:r>
             <w:r>
               <w:rPr>
@@ -1083,11 +1365,11 @@
       </w:tr>
       <w:tr>
         <w:trPr>
-          <w:trHeight w:val="67"/>
+          <w:trHeight w:val="66"/>
         </w:trPr>
         <w:tc>
           <w:tcPr>
-            <w:tcW w:w="5402" w:type="dxa"/>
+            <w:tcW w:w="5409" w:type="dxa"/>
           </w:tcPr>
           <w:p>
             <w:pPr>
@@ -1277,7 +1559,7 @@
         </w:tc>
         <w:tc>
           <w:tcPr>
-            <w:tcW w:w="5403" w:type="dxa"/>
+            <w:tcW w:w="5410" w:type="dxa"/>
           </w:tcPr>
           <w:p>
             <w:pPr>
@@ -2234,7 +2516,7 @@
 </file>
 
 <file path=customXml/itemProps1.xml><?xml version="1.0" encoding="utf-8"?>
-<ds:datastoreItem xmlns:ds="http://schemas.openxmlformats.org/officeDocument/2006/customXml" ds:itemID="{DF795903-887B-044E-B0F6-D2A2E38DC20F}">
+<ds:datastoreItem xmlns:ds="http://schemas.openxmlformats.org/officeDocument/2006/customXml" ds:itemID="{C0418964-6951-A14C-A119-E93961A4DC7B}">
   <ds:schemaRefs>
     <ds:schemaRef ds:uri="http://schemas.openxmlformats.org/officeDocument/2006/bibliography"/>
   </ds:schemaRefs>

</xml_diff>